<commit_message>
EngrM20 Lab 5 WIP
</commit_message>
<xml_diff>
--- a/EngrM20/LABS/Lab5/Lab5_RAW.docx
+++ b/EngrM20/LABS/Lab5/Lab5_RAW.docx
@@ -1,6 +1,6 @@
 
 <file path=word/document.xml><?xml version="1.0" encoding="utf-8"?>
-<w:document xmlns:wpc="http://schemas.microsoft.com/office/word/2010/wordprocessingCanvas" xmlns:cx="http://schemas.microsoft.com/office/drawing/2014/chartex" xmlns:cx1="http://schemas.microsoft.com/office/drawing/2015/9/8/chartex" xmlns:cx2="http://schemas.microsoft.com/office/drawing/2015/10/21/chartex" xmlns:cx3="http://schemas.microsoft.com/office/drawing/2016/5/9/chartex" xmlns:cx4="http://schemas.microsoft.com/office/drawing/2016/5/10/chartex" xmlns:cx5="http://schemas.microsoft.com/office/drawing/2016/5/11/chartex" xmlns:cx6="http://schemas.microsoft.com/office/drawing/2016/5/12/chartex" xmlns:cx7="http://schemas.microsoft.com/office/drawing/2016/5/13/chartex" xmlns:cx8="http://schemas.microsoft.com/office/drawing/2016/5/14/chartex" xmlns:mc="http://schemas.openxmlformats.org/markup-compatibility/2006" xmlns:aink="http://schemas.microsoft.com/office/drawing/2016/ink" xmlns:am3d="http://schemas.microsoft.com/office/drawing/2017/model3d" xmlns:o="urn:schemas-microsoft-com:office:office" xmlns:r="http://schemas.openxmlformats.org/officeDocument/2006/relationships" xmlns:m="http://schemas.openxmlformats.org/officeDocument/2006/math" xmlns:v="urn:schemas-microsoft-com:vml" xmlns:wp14="http://schemas.microsoft.com/office/word/2010/wordprocessingDrawing" xmlns:wp="http://schemas.openxmlformats.org/drawingml/2006/wordprocessingDrawing" xmlns:w10="urn:schemas-microsoft-com:office:word" xmlns:w="http://schemas.openxmlformats.org/wordprocessingml/2006/main" xmlns:w14="http://schemas.microsoft.com/office/word/2010/wordml" xmlns:w15="http://schemas.microsoft.com/office/word/2012/wordml" xmlns:w16cid="http://schemas.microsoft.com/office/word/2016/wordml/cid" xmlns:w16se="http://schemas.microsoft.com/office/word/2015/wordml/symex" xmlns:wpg="http://schemas.microsoft.com/office/word/2010/wordprocessingGroup" xmlns:wpi="http://schemas.microsoft.com/office/word/2010/wordprocessingInk" xmlns:wne="http://schemas.microsoft.com/office/word/2006/wordml" xmlns:wps="http://schemas.microsoft.com/office/word/2010/wordprocessingShape" mc:Ignorable="w14 w15 w16se w16cid wp14">
+<w:document xmlns:wpc="http://schemas.microsoft.com/office/word/2010/wordprocessingCanvas" xmlns:cx="http://schemas.microsoft.com/office/drawing/2014/chartex" xmlns:cx1="http://schemas.microsoft.com/office/drawing/2015/9/8/chartex" xmlns:cx2="http://schemas.microsoft.com/office/drawing/2015/10/21/chartex" xmlns:cx3="http://schemas.microsoft.com/office/drawing/2016/5/9/chartex" xmlns:cx4="http://schemas.microsoft.com/office/drawing/2016/5/10/chartex" xmlns:cx5="http://schemas.microsoft.com/office/drawing/2016/5/11/chartex" xmlns:mc="http://schemas.openxmlformats.org/markup-compatibility/2006" xmlns:o="urn:schemas-microsoft-com:office:office" xmlns:r="http://schemas.openxmlformats.org/officeDocument/2006/relationships" xmlns:m="http://schemas.openxmlformats.org/officeDocument/2006/math" xmlns:v="urn:schemas-microsoft-com:vml" xmlns:wp14="http://schemas.microsoft.com/office/word/2010/wordprocessingDrawing" xmlns:wp="http://schemas.openxmlformats.org/drawingml/2006/wordprocessingDrawing" xmlns:w10="urn:schemas-microsoft-com:office:word" xmlns:w="http://schemas.openxmlformats.org/wordprocessingml/2006/main" xmlns:w14="http://schemas.microsoft.com/office/word/2010/wordml" xmlns:w15="http://schemas.microsoft.com/office/word/2012/wordml" xmlns:w16se="http://schemas.microsoft.com/office/word/2015/wordml/symex" xmlns:wpg="http://schemas.microsoft.com/office/word/2010/wordprocessingGroup" xmlns:wpi="http://schemas.microsoft.com/office/word/2010/wordprocessingInk" xmlns:wne="http://schemas.microsoft.com/office/word/2006/wordml" xmlns:wps="http://schemas.microsoft.com/office/word/2010/wordprocessingShape" mc:Ignorable="w14 w15 w16se wp14">
   <w:body>
     <w:tbl>
       <w:tblPr>
@@ -551,13 +551,7 @@
                   <w:rPr>
                     <w:rFonts w:ascii="Cambria Math" w:hAnsi="Cambria Math"/>
                   </w:rPr>
-                  <m:t>i=</m:t>
-                </m:r>
-                <m:r>
-                  <w:rPr>
-                    <w:rFonts w:ascii="Cambria Math" w:hAnsi="Cambria Math"/>
-                  </w:rPr>
-                  <m:t>0</m:t>
+                  <m:t>i=0</m:t>
                 </m:r>
               </m:oMath>
             </m:oMathPara>
@@ -733,13 +727,7 @@
                   <w:rPr>
                     <w:rFonts w:ascii="Cambria Math" w:hAnsi="Cambria Math"/>
                   </w:rPr>
-                  <m:t>i=</m:t>
-                </m:r>
-                <m:r>
-                  <w:rPr>
-                    <w:rFonts w:ascii="Cambria Math" w:hAnsi="Cambria Math"/>
-                  </w:rPr>
-                  <m:t>0</m:t>
+                  <m:t>i=0</m:t>
                 </m:r>
               </m:oMath>
             </m:oMathPara>
@@ -961,13 +949,7 @@
                   <w:rPr>
                     <w:rFonts w:ascii="Cambria Math" w:eastAsia="Calibri" w:hAnsi="Cambria Math" w:cs="Times New Roman"/>
                   </w:rPr>
-                  <m:t>=</m:t>
-                </m:r>
-                <m:r>
-                  <w:rPr>
-                    <w:rFonts w:ascii="Cambria Math" w:eastAsia="Calibri" w:hAnsi="Cambria Math" w:cs="Times New Roman"/>
-                  </w:rPr>
-                  <m:t>0</m:t>
+                  <m:t>=0</m:t>
                 </m:r>
               </m:oMath>
             </m:oMathPara>
@@ -1363,13 +1345,7 @@
                   <w:rPr>
                     <w:rFonts w:ascii="Cambria Math" w:hAnsi="Cambria Math"/>
                   </w:rPr>
-                  <m:t>=</m:t>
-                </m:r>
-                <m:r>
-                  <w:rPr>
-                    <w:rFonts w:ascii="Cambria Math" w:hAnsi="Cambria Math"/>
-                  </w:rPr>
-                  <m:t>0</m:t>
+                  <m:t>=0</m:t>
                 </m:r>
               </m:oMath>
             </m:oMathPara>
@@ -1498,13 +1474,7 @@
                   <w:rPr>
                     <w:rFonts w:ascii="Cambria Math" w:hAnsi="Cambria Math"/>
                   </w:rPr>
-                  <m:t>=</m:t>
-                </m:r>
-                <m:r>
-                  <w:rPr>
-                    <w:rFonts w:ascii="Cambria Math" w:hAnsi="Cambria Math"/>
-                  </w:rPr>
-                  <m:t>0</m:t>
+                  <m:t>=0</m:t>
                 </m:r>
               </m:oMath>
             </m:oMathPara>
@@ -2186,19 +2156,7 @@
                   <w:rPr>
                     <w:rFonts w:ascii="Cambria Math" w:hAnsi="Cambria Math"/>
                   </w:rPr>
-                  <m:t>if z</m:t>
-                </m:r>
-                <m:r>
-                  <w:rPr>
-                    <w:rFonts w:ascii="Cambria Math" w:hAnsi="Cambria Math"/>
-                  </w:rPr>
-                  <m:t>=1</m:t>
-                </m:r>
-                <m:r>
-                  <w:rPr>
-                    <w:rFonts w:ascii="Cambria Math" w:hAnsi="Cambria Math"/>
-                  </w:rPr>
-                  <m:t>→</m:t>
+                  <m:t>if z=1→</m:t>
                 </m:r>
                 <m:r>
                   <w:rPr>
@@ -3107,13 +3065,7 @@
                   <w:rPr>
                     <w:rFonts w:ascii="Cambria Math" w:hAnsi="Cambria Math"/>
                   </w:rPr>
-                  <m:t>(ct</m:t>
-                </m:r>
-                <m:r>
-                  <w:rPr>
-                    <w:rFonts w:ascii="Cambria Math" w:hAnsi="Cambria Math"/>
-                  </w:rPr>
-                  <m:t>)</m:t>
+                  <m:t>(ct)</m:t>
                 </m:r>
               </m:oMath>
             </m:oMathPara>
@@ -3311,13 +3263,7 @@
                   <w:rPr>
                     <w:rFonts w:ascii="Cambria Math" w:eastAsiaTheme="minorEastAsia" w:hAnsi="Cambria Math"/>
                   </w:rPr>
-                  <m:t xml:space="preserve"> by taking the derivaative of the entire equation, </m:t>
-                </m:r>
-                <m:r>
-                  <w:rPr>
-                    <w:rFonts w:ascii="Cambria Math" w:eastAsiaTheme="minorEastAsia" w:hAnsi="Cambria Math"/>
-                  </w:rPr>
-                  <m:t xml:space="preserve">convert to a function of voltage by </m:t>
+                  <m:t xml:space="preserve"> by taking the derivaative of the entire equation, convert to a function of voltage by </m:t>
                 </m:r>
               </m:oMath>
             </m:oMathPara>
@@ -3985,19 +3931,7 @@
                       <w:rPr>
                         <w:rFonts w:ascii="Cambria Math" w:hAnsi="Cambria Math"/>
                       </w:rPr>
-                      <m:t>EQ</m:t>
-                    </m:r>
-                    <m:r>
-                      <w:rPr>
-                        <w:rFonts w:ascii="Cambria Math" w:hAnsi="Cambria Math"/>
-                      </w:rPr>
-                      <m:t xml:space="preserve"> 2</m:t>
-                    </m:r>
-                    <m:r>
-                      <w:rPr>
-                        <w:rFonts w:ascii="Cambria Math" w:hAnsi="Cambria Math"/>
-                      </w:rPr>
-                      <m:t>.1</m:t>
+                      <m:t>EQ 2.1</m:t>
                     </m:r>
                   </m:e>
                 </m:d>
@@ -4256,13 +4190,7 @@
                   <w:rPr>
                     <w:rFonts w:ascii="Cambria Math" w:eastAsia="Calibri" w:hAnsi="Cambria Math" w:cs="Times New Roman"/>
                   </w:rPr>
-                  <m:t>=</m:t>
-                </m:r>
-                <m:r>
-                  <w:rPr>
-                    <w:rFonts w:ascii="Cambria Math" w:eastAsia="Calibri" w:hAnsi="Cambria Math" w:cs="Times New Roman"/>
-                  </w:rPr>
-                  <m:t>0</m:t>
+                  <m:t>=0</m:t>
                 </m:r>
               </m:oMath>
             </m:oMathPara>
@@ -4484,13 +4412,7 @@
                   <w:rPr>
                     <w:rFonts w:ascii="Cambria Math" w:eastAsia="Calibri" w:hAnsi="Cambria Math" w:cs="Times New Roman"/>
                   </w:rPr>
-                  <m:t>=</m:t>
-                </m:r>
-                <m:r>
-                  <w:rPr>
-                    <w:rFonts w:ascii="Cambria Math" w:eastAsia="Calibri" w:hAnsi="Cambria Math" w:cs="Times New Roman"/>
-                  </w:rPr>
-                  <m:t>0</m:t>
+                  <m:t>=0</m:t>
                 </m:r>
               </m:oMath>
             </m:oMathPara>
@@ -4886,13 +4808,7 @@
                   <w:rPr>
                     <w:rFonts w:ascii="Cambria Math" w:hAnsi="Cambria Math"/>
                   </w:rPr>
-                  <m:t>=</m:t>
-                </m:r>
-                <m:r>
-                  <w:rPr>
-                    <w:rFonts w:ascii="Cambria Math" w:hAnsi="Cambria Math"/>
-                  </w:rPr>
-                  <m:t>0</m:t>
+                  <m:t>=0</m:t>
                 </m:r>
               </m:oMath>
             </m:oMathPara>
@@ -5021,13 +4937,7 @@
                   <w:rPr>
                     <w:rFonts w:ascii="Cambria Math" w:hAnsi="Cambria Math"/>
                   </w:rPr>
-                  <m:t>=</m:t>
-                </m:r>
-                <m:r>
-                  <w:rPr>
-                    <w:rFonts w:ascii="Cambria Math" w:hAnsi="Cambria Math"/>
-                  </w:rPr>
-                  <m:t>0</m:t>
+                  <m:t>=0</m:t>
                 </m:r>
               </m:oMath>
             </m:oMathPara>
@@ -5406,13 +5316,7 @@
                       <w:rPr>
                         <w:rFonts w:ascii="Cambria Math" w:hAnsi="Cambria Math"/>
                       </w:rPr>
-                      <m:t>2</m:t>
-                    </m:r>
-                    <m:r>
-                      <w:rPr>
-                        <w:rFonts w:ascii="Cambria Math" w:hAnsi="Cambria Math"/>
-                      </w:rPr>
-                      <m:t>RC</m:t>
+                      <m:t>2RC</m:t>
                     </m:r>
                   </m:den>
                 </m:f>
@@ -5962,13 +5866,7 @@
                   <w:rPr>
                     <w:rFonts w:ascii="Cambria Math" w:hAnsi="Cambria Math"/>
                   </w:rPr>
-                  <m:t>if z&gt;1→</m:t>
-                </m:r>
-                <m:r>
-                  <w:rPr>
-                    <w:rFonts w:ascii="Cambria Math" w:hAnsi="Cambria Math"/>
-                  </w:rPr>
-                  <m:t>V</m:t>
+                  <m:t>if z&gt;1→V</m:t>
                 </m:r>
                 <m:d>
                   <m:dPr>
@@ -6212,13 +6110,7 @@
                   <w:rPr>
                     <w:rFonts w:ascii="Cambria Math" w:hAnsi="Cambria Math"/>
                   </w:rPr>
-                  <m:t>if z&lt;1→</m:t>
-                </m:r>
-                <m:r>
-                  <w:rPr>
-                    <w:rFonts w:ascii="Cambria Math" w:hAnsi="Cambria Math"/>
-                  </w:rPr>
-                  <m:t>V</m:t>
+                  <m:t>if z&lt;1→V</m:t>
                 </m:r>
                 <m:d>
                   <m:dPr>
@@ -6483,13 +6375,7 @@
                   <w:rPr>
                     <w:rFonts w:ascii="Cambria Math" w:hAnsi="Cambria Math"/>
                   </w:rPr>
-                  <m:t>if z=0→</m:t>
-                </m:r>
-                <m:r>
-                  <w:rPr>
-                    <w:rFonts w:ascii="Cambria Math" w:hAnsi="Cambria Math"/>
-                  </w:rPr>
-                  <m:t>V</m:t>
+                  <m:t>if z=0→V</m:t>
                 </m:r>
                 <m:d>
                   <m:dPr>
@@ -6627,13 +6513,7 @@
                   <w:rPr>
                     <w:rFonts w:ascii="Cambria Math" w:hAnsi="Cambria Math"/>
                   </w:rPr>
-                  <m:t>(ct</m:t>
-                </m:r>
-                <m:r>
-                  <w:rPr>
-                    <w:rFonts w:ascii="Cambria Math" w:hAnsi="Cambria Math"/>
-                  </w:rPr>
-                  <m:t>)</m:t>
+                  <m:t>(ct)</m:t>
                 </m:r>
               </m:oMath>
             </m:oMathPara>
@@ -6758,13 +6638,7 @@
                   <w:rPr>
                     <w:rFonts w:ascii="Cambria Math" w:hAnsi="Cambria Math"/>
                   </w:rPr>
-                  <m:t xml:space="preserve"> by solving at </m:t>
-                </m:r>
-                <m:r>
-                  <w:rPr>
-                    <w:rFonts w:ascii="Cambria Math" w:hAnsi="Cambria Math"/>
-                  </w:rPr>
-                  <m:t>V</m:t>
+                  <m:t xml:space="preserve"> by solving at V</m:t>
                 </m:r>
                 <m:d>
                   <m:dPr>
@@ -6837,19 +6711,7 @@
                   <w:rPr>
                     <w:rFonts w:ascii="Cambria Math" w:eastAsiaTheme="minorEastAsia" w:hAnsi="Cambria Math"/>
                   </w:rPr>
-                  <m:t xml:space="preserve"> by taking the derivaative of the entire equation, convert to a function of </m:t>
-                </m:r>
-                <m:r>
-                  <w:rPr>
-                    <w:rFonts w:ascii="Cambria Math" w:eastAsiaTheme="minorEastAsia" w:hAnsi="Cambria Math"/>
-                  </w:rPr>
-                  <m:t>current</m:t>
-                </m:r>
-                <m:r>
-                  <w:rPr>
-                    <w:rFonts w:ascii="Cambria Math" w:eastAsiaTheme="minorEastAsia" w:hAnsi="Cambria Math"/>
-                  </w:rPr>
-                  <m:t xml:space="preserve"> by </m:t>
+                  <m:t xml:space="preserve"> by taking the derivaative of the entire equation, convert to a function of current by </m:t>
                 </m:r>
               </m:oMath>
             </m:oMathPara>
@@ -6866,13 +6728,7 @@
                   <w:rPr>
                     <w:rFonts w:ascii="Cambria Math" w:eastAsiaTheme="minorEastAsia" w:hAnsi="Cambria Math"/>
                   </w:rPr>
-                  <m:t>using the relation:</m:t>
-                </m:r>
-                <m:r>
-                  <w:rPr>
-                    <w:rFonts w:ascii="Cambria Math" w:eastAsiaTheme="minorEastAsia" w:hAnsi="Cambria Math"/>
-                  </w:rPr>
-                  <m:t>i</m:t>
+                  <m:t>using the relation:i</m:t>
                 </m:r>
                 <m:d>
                   <m:dPr>
@@ -6946,19 +6802,7 @@
                   <w:rPr>
                     <w:rFonts w:ascii="Cambria Math" w:eastAsiaTheme="minorEastAsia" w:hAnsi="Cambria Math"/>
                   </w:rPr>
-                  <m:t xml:space="preserve">, and solving at </m:t>
-                </m:r>
-                <m:r>
-                  <w:rPr>
-                    <w:rFonts w:ascii="Cambria Math" w:eastAsiaTheme="minorEastAsia" w:hAnsi="Cambria Math"/>
-                  </w:rPr>
-                  <m:t>i</m:t>
-                </m:r>
-                <m:r>
-                  <w:rPr>
-                    <w:rFonts w:ascii="Cambria Math" w:eastAsiaTheme="minorEastAsia" w:hAnsi="Cambria Math"/>
-                  </w:rPr>
-                  <m:t>(0)</m:t>
+                  <m:t>, and solving at i(0)</m:t>
                 </m:r>
               </m:oMath>
             </m:oMathPara>
@@ -7069,13 +6913,7 @@
                   <w:rPr>
                     <w:rFonts w:ascii="Cambria Math" w:eastAsia="Calibri" w:hAnsi="Cambria Math" w:cs="Times New Roman"/>
                   </w:rPr>
-                  <m:t>=</m:t>
-                </m:r>
-                <m:r>
-                  <w:rPr>
-                    <w:rFonts w:ascii="Cambria Math" w:eastAsia="Calibri" w:hAnsi="Cambria Math" w:cs="Times New Roman"/>
-                  </w:rPr>
-                  <m:t>V(t)</m:t>
+                  <m:t>=V(t)</m:t>
                 </m:r>
               </m:oMath>
             </m:oMathPara>
@@ -7099,6 +6937,501 @@
         </w:tc>
       </w:tr>
     </w:tbl>
+    <w:p/>
+    <w:p/>
+    <w:p/>
+    <w:p/>
+    <w:p/>
+    <w:p/>
+    <w:p>
+      <w:r>
+        <w:rPr>
+          <w:noProof/>
+        </w:rPr>
+        <w:lastRenderedPageBreak/>
+        <w:drawing>
+          <wp:inline distT="0" distB="0" distL="0" distR="0" wp14:anchorId="1CE26963" wp14:editId="34F1CF09">
+            <wp:extent cx="6858000" cy="2623650"/>
+            <wp:effectExtent l="0" t="0" r="0" b="0"/>
+            <wp:docPr id="1" name="Picture 1"/>
+            <wp:cNvGraphicFramePr>
+              <a:graphicFrameLocks xmlns:a="http://schemas.openxmlformats.org/drawingml/2006/main" noChangeAspect="1"/>
+            </wp:cNvGraphicFramePr>
+            <a:graphic xmlns:a="http://schemas.openxmlformats.org/drawingml/2006/main">
+              <a:graphicData uri="http://schemas.openxmlformats.org/drawingml/2006/picture">
+                <pic:pic xmlns:pic="http://schemas.openxmlformats.org/drawingml/2006/picture">
+                  <pic:nvPicPr>
+                    <pic:cNvPr id="0" name="Picture 1"/>
+                    <pic:cNvPicPr>
+                      <a:picLocks noChangeAspect="1" noChangeArrowheads="1"/>
+                    </pic:cNvPicPr>
+                  </pic:nvPicPr>
+                  <pic:blipFill>
+                    <a:blip r:embed="rId4" cstate="print">
+                      <a:extLst>
+                        <a:ext uri="{28A0092B-C50C-407E-A947-70E740481C1C}">
+                          <a14:useLocalDpi xmlns:a14="http://schemas.microsoft.com/office/drawing/2010/main" val="0"/>
+                        </a:ext>
+                      </a:extLst>
+                    </a:blip>
+                    <a:srcRect/>
+                    <a:stretch>
+                      <a:fillRect/>
+                    </a:stretch>
+                  </pic:blipFill>
+                  <pic:spPr bwMode="auto">
+                    <a:xfrm>
+                      <a:off x="0" y="0"/>
+                      <a:ext cx="6858000" cy="2623650"/>
+                    </a:xfrm>
+                    <a:prstGeom prst="rect">
+                      <a:avLst/>
+                    </a:prstGeom>
+                    <a:noFill/>
+                    <a:ln>
+                      <a:noFill/>
+                    </a:ln>
+                  </pic:spPr>
+                </pic:pic>
+              </a:graphicData>
+            </a:graphic>
+          </wp:inline>
+        </w:drawing>
+      </w:r>
+    </w:p>
+    <w:p>
+      <w:r>
+        <w:rPr>
+          <w:noProof/>
+        </w:rPr>
+        <w:drawing>
+          <wp:inline distT="0" distB="0" distL="0" distR="0" wp14:anchorId="3BA05E77" wp14:editId="1254DF0A">
+            <wp:extent cx="6858000" cy="3961130"/>
+            <wp:effectExtent l="0" t="0" r="0" b="1270"/>
+            <wp:docPr id="2" name="Picture 2"/>
+            <wp:cNvGraphicFramePr>
+              <a:graphicFrameLocks xmlns:a="http://schemas.openxmlformats.org/drawingml/2006/main" noChangeAspect="1"/>
+            </wp:cNvGraphicFramePr>
+            <a:graphic xmlns:a="http://schemas.openxmlformats.org/drawingml/2006/main">
+              <a:graphicData uri="http://schemas.openxmlformats.org/drawingml/2006/picture">
+                <pic:pic xmlns:pic="http://schemas.openxmlformats.org/drawingml/2006/picture">
+                  <pic:nvPicPr>
+                    <pic:cNvPr id="1" name=""/>
+                    <pic:cNvPicPr/>
+                  </pic:nvPicPr>
+                  <pic:blipFill>
+                    <a:blip r:embed="rId5"/>
+                    <a:stretch>
+                      <a:fillRect/>
+                    </a:stretch>
+                  </pic:blipFill>
+                  <pic:spPr>
+                    <a:xfrm>
+                      <a:off x="0" y="0"/>
+                      <a:ext cx="6858000" cy="3961130"/>
+                    </a:xfrm>
+                    <a:prstGeom prst="rect">
+                      <a:avLst/>
+                    </a:prstGeom>
+                  </pic:spPr>
+                </pic:pic>
+              </a:graphicData>
+            </a:graphic>
+          </wp:inline>
+        </w:drawing>
+      </w:r>
+    </w:p>
+    <w:p/>
+    <w:p>
+      <w:r>
+        <w:rPr>
+          <w:noProof/>
+        </w:rPr>
+        <w:lastRenderedPageBreak/>
+        <w:drawing>
+          <wp:inline distT="0" distB="0" distL="0" distR="0" wp14:anchorId="5CFD3402" wp14:editId="78C12576">
+            <wp:extent cx="6858000" cy="2606758"/>
+            <wp:effectExtent l="0" t="0" r="0" b="3175"/>
+            <wp:docPr id="3" name="Picture 3"/>
+            <wp:cNvGraphicFramePr>
+              <a:graphicFrameLocks xmlns:a="http://schemas.openxmlformats.org/drawingml/2006/main" noChangeAspect="1"/>
+            </wp:cNvGraphicFramePr>
+            <a:graphic xmlns:a="http://schemas.openxmlformats.org/drawingml/2006/main">
+              <a:graphicData uri="http://schemas.openxmlformats.org/drawingml/2006/picture">
+                <pic:pic xmlns:pic="http://schemas.openxmlformats.org/drawingml/2006/picture">
+                  <pic:nvPicPr>
+                    <pic:cNvPr id="0" name="Picture 2"/>
+                    <pic:cNvPicPr>
+                      <a:picLocks noChangeAspect="1" noChangeArrowheads="1"/>
+                    </pic:cNvPicPr>
+                  </pic:nvPicPr>
+                  <pic:blipFill>
+                    <a:blip r:embed="rId6" cstate="print">
+                      <a:extLst>
+                        <a:ext uri="{28A0092B-C50C-407E-A947-70E740481C1C}">
+                          <a14:useLocalDpi xmlns:a14="http://schemas.microsoft.com/office/drawing/2010/main" val="0"/>
+                        </a:ext>
+                      </a:extLst>
+                    </a:blip>
+                    <a:srcRect/>
+                    <a:stretch>
+                      <a:fillRect/>
+                    </a:stretch>
+                  </pic:blipFill>
+                  <pic:spPr bwMode="auto">
+                    <a:xfrm>
+                      <a:off x="0" y="0"/>
+                      <a:ext cx="6858000" cy="2606758"/>
+                    </a:xfrm>
+                    <a:prstGeom prst="rect">
+                      <a:avLst/>
+                    </a:prstGeom>
+                    <a:noFill/>
+                    <a:ln>
+                      <a:noFill/>
+                    </a:ln>
+                  </pic:spPr>
+                </pic:pic>
+              </a:graphicData>
+            </a:graphic>
+          </wp:inline>
+        </w:drawing>
+      </w:r>
+    </w:p>
+    <w:p/>
+    <w:p>
+      <w:r>
+        <w:rPr>
+          <w:noProof/>
+        </w:rPr>
+        <w:drawing>
+          <wp:inline distT="0" distB="0" distL="0" distR="0" wp14:anchorId="24C71FEC" wp14:editId="0620648C">
+            <wp:extent cx="6858000" cy="4288155"/>
+            <wp:effectExtent l="0" t="0" r="0" b="0"/>
+            <wp:docPr id="4" name="Picture 4"/>
+            <wp:cNvGraphicFramePr>
+              <a:graphicFrameLocks xmlns:a="http://schemas.openxmlformats.org/drawingml/2006/main" noChangeAspect="1"/>
+            </wp:cNvGraphicFramePr>
+            <a:graphic xmlns:a="http://schemas.openxmlformats.org/drawingml/2006/main">
+              <a:graphicData uri="http://schemas.openxmlformats.org/drawingml/2006/picture">
+                <pic:pic xmlns:pic="http://schemas.openxmlformats.org/drawingml/2006/picture">
+                  <pic:nvPicPr>
+                    <pic:cNvPr id="1" name=""/>
+                    <pic:cNvPicPr/>
+                  </pic:nvPicPr>
+                  <pic:blipFill>
+                    <a:blip r:embed="rId7"/>
+                    <a:stretch>
+                      <a:fillRect/>
+                    </a:stretch>
+                  </pic:blipFill>
+                  <pic:spPr>
+                    <a:xfrm>
+                      <a:off x="0" y="0"/>
+                      <a:ext cx="6858000" cy="4288155"/>
+                    </a:xfrm>
+                    <a:prstGeom prst="rect">
+                      <a:avLst/>
+                    </a:prstGeom>
+                  </pic:spPr>
+                </pic:pic>
+              </a:graphicData>
+            </a:graphic>
+          </wp:inline>
+        </w:drawing>
+      </w:r>
+    </w:p>
+    <w:p/>
+    <w:p/>
+    <w:p/>
+    <w:p/>
+    <w:p/>
+    <w:p/>
+    <w:p>
+      <w:r>
+        <w:rPr>
+          <w:noProof/>
+        </w:rPr>
+        <w:lastRenderedPageBreak/>
+        <w:drawing>
+          <wp:inline distT="0" distB="0" distL="0" distR="0" wp14:anchorId="23BE1119" wp14:editId="4DA2B570">
+            <wp:extent cx="6858000" cy="2611371"/>
+            <wp:effectExtent l="0" t="0" r="0" b="0"/>
+            <wp:docPr id="5" name="Picture 5"/>
+            <wp:cNvGraphicFramePr>
+              <a:graphicFrameLocks xmlns:a="http://schemas.openxmlformats.org/drawingml/2006/main" noChangeAspect="1"/>
+            </wp:cNvGraphicFramePr>
+            <a:graphic xmlns:a="http://schemas.openxmlformats.org/drawingml/2006/main">
+              <a:graphicData uri="http://schemas.openxmlformats.org/drawingml/2006/picture">
+                <pic:pic xmlns:pic="http://schemas.openxmlformats.org/drawingml/2006/picture">
+                  <pic:nvPicPr>
+                    <pic:cNvPr id="0" name="Picture 3"/>
+                    <pic:cNvPicPr>
+                      <a:picLocks noChangeAspect="1" noChangeArrowheads="1"/>
+                    </pic:cNvPicPr>
+                  </pic:nvPicPr>
+                  <pic:blipFill>
+                    <a:blip r:embed="rId8" cstate="print">
+                      <a:extLst>
+                        <a:ext uri="{28A0092B-C50C-407E-A947-70E740481C1C}">
+                          <a14:useLocalDpi xmlns:a14="http://schemas.microsoft.com/office/drawing/2010/main" val="0"/>
+                        </a:ext>
+                      </a:extLst>
+                    </a:blip>
+                    <a:srcRect/>
+                    <a:stretch>
+                      <a:fillRect/>
+                    </a:stretch>
+                  </pic:blipFill>
+                  <pic:spPr bwMode="auto">
+                    <a:xfrm>
+                      <a:off x="0" y="0"/>
+                      <a:ext cx="6858000" cy="2611371"/>
+                    </a:xfrm>
+                    <a:prstGeom prst="rect">
+                      <a:avLst/>
+                    </a:prstGeom>
+                    <a:noFill/>
+                    <a:ln>
+                      <a:noFill/>
+                    </a:ln>
+                  </pic:spPr>
+                </pic:pic>
+              </a:graphicData>
+            </a:graphic>
+          </wp:inline>
+        </w:drawing>
+      </w:r>
+    </w:p>
+    <w:p>
+      <w:r>
+        <w:rPr>
+          <w:noProof/>
+        </w:rPr>
+        <w:drawing>
+          <wp:inline distT="0" distB="0" distL="0" distR="0" wp14:anchorId="76175CDB" wp14:editId="79522F39">
+            <wp:extent cx="6858000" cy="4317365"/>
+            <wp:effectExtent l="0" t="0" r="0" b="6985"/>
+            <wp:docPr id="6" name="Picture 6"/>
+            <wp:cNvGraphicFramePr>
+              <a:graphicFrameLocks xmlns:a="http://schemas.openxmlformats.org/drawingml/2006/main" noChangeAspect="1"/>
+            </wp:cNvGraphicFramePr>
+            <a:graphic xmlns:a="http://schemas.openxmlformats.org/drawingml/2006/main">
+              <a:graphicData uri="http://schemas.openxmlformats.org/drawingml/2006/picture">
+                <pic:pic xmlns:pic="http://schemas.openxmlformats.org/drawingml/2006/picture">
+                  <pic:nvPicPr>
+                    <pic:cNvPr id="1" name=""/>
+                    <pic:cNvPicPr/>
+                  </pic:nvPicPr>
+                  <pic:blipFill>
+                    <a:blip r:embed="rId9"/>
+                    <a:stretch>
+                      <a:fillRect/>
+                    </a:stretch>
+                  </pic:blipFill>
+                  <pic:spPr>
+                    <a:xfrm>
+                      <a:off x="0" y="0"/>
+                      <a:ext cx="6858000" cy="4317365"/>
+                    </a:xfrm>
+                    <a:prstGeom prst="rect">
+                      <a:avLst/>
+                    </a:prstGeom>
+                  </pic:spPr>
+                </pic:pic>
+              </a:graphicData>
+            </a:graphic>
+          </wp:inline>
+        </w:drawing>
+      </w:r>
+    </w:p>
+    <w:p/>
+    <w:p/>
+    <w:p/>
+    <w:p/>
+    <w:p/>
+    <w:p/>
+    <w:p/>
+    <w:p>
+      <w:r>
+        <w:rPr>
+          <w:noProof/>
+        </w:rPr>
+        <w:lastRenderedPageBreak/>
+        <w:drawing>
+          <wp:inline distT="0" distB="0" distL="0" distR="0" wp14:anchorId="60EA8CAD" wp14:editId="2123A323">
+            <wp:extent cx="6858000" cy="2732428"/>
+            <wp:effectExtent l="0" t="0" r="0" b="0"/>
+            <wp:docPr id="7" name="Picture 7"/>
+            <wp:cNvGraphicFramePr>
+              <a:graphicFrameLocks xmlns:a="http://schemas.openxmlformats.org/drawingml/2006/main" noChangeAspect="1"/>
+            </wp:cNvGraphicFramePr>
+            <a:graphic xmlns:a="http://schemas.openxmlformats.org/drawingml/2006/main">
+              <a:graphicData uri="http://schemas.openxmlformats.org/drawingml/2006/picture">
+                <pic:pic xmlns:pic="http://schemas.openxmlformats.org/drawingml/2006/picture">
+                  <pic:nvPicPr>
+                    <pic:cNvPr id="0" name="Picture 4"/>
+                    <pic:cNvPicPr>
+                      <a:picLocks noChangeAspect="1" noChangeArrowheads="1"/>
+                    </pic:cNvPicPr>
+                  </pic:nvPicPr>
+                  <pic:blipFill>
+                    <a:blip r:embed="rId10" cstate="print">
+                      <a:extLst>
+                        <a:ext uri="{28A0092B-C50C-407E-A947-70E740481C1C}">
+                          <a14:useLocalDpi xmlns:a14="http://schemas.microsoft.com/office/drawing/2010/main" val="0"/>
+                        </a:ext>
+                      </a:extLst>
+                    </a:blip>
+                    <a:srcRect/>
+                    <a:stretch>
+                      <a:fillRect/>
+                    </a:stretch>
+                  </pic:blipFill>
+                  <pic:spPr bwMode="auto">
+                    <a:xfrm>
+                      <a:off x="0" y="0"/>
+                      <a:ext cx="6858000" cy="2732428"/>
+                    </a:xfrm>
+                    <a:prstGeom prst="rect">
+                      <a:avLst/>
+                    </a:prstGeom>
+                    <a:noFill/>
+                    <a:ln>
+                      <a:noFill/>
+                    </a:ln>
+                  </pic:spPr>
+                </pic:pic>
+              </a:graphicData>
+            </a:graphic>
+          </wp:inline>
+        </w:drawing>
+      </w:r>
+    </w:p>
+    <w:p/>
+    <w:p>
+      <w:r>
+        <w:rPr>
+          <w:noProof/>
+        </w:rPr>
+        <w:drawing>
+          <wp:inline distT="0" distB="0" distL="0" distR="0" wp14:anchorId="6F364AD5" wp14:editId="10E1B469">
+            <wp:extent cx="6858000" cy="4469765"/>
+            <wp:effectExtent l="0" t="0" r="0" b="6985"/>
+            <wp:docPr id="8" name="Picture 8"/>
+            <wp:cNvGraphicFramePr>
+              <a:graphicFrameLocks xmlns:a="http://schemas.openxmlformats.org/drawingml/2006/main" noChangeAspect="1"/>
+            </wp:cNvGraphicFramePr>
+            <a:graphic xmlns:a="http://schemas.openxmlformats.org/drawingml/2006/main">
+              <a:graphicData uri="http://schemas.openxmlformats.org/drawingml/2006/picture">
+                <pic:pic xmlns:pic="http://schemas.openxmlformats.org/drawingml/2006/picture">
+                  <pic:nvPicPr>
+                    <pic:cNvPr id="1" name=""/>
+                    <pic:cNvPicPr/>
+                  </pic:nvPicPr>
+                  <pic:blipFill>
+                    <a:blip r:embed="rId11"/>
+                    <a:stretch>
+                      <a:fillRect/>
+                    </a:stretch>
+                  </pic:blipFill>
+                  <pic:spPr>
+                    <a:xfrm>
+                      <a:off x="0" y="0"/>
+                      <a:ext cx="6858000" cy="4469765"/>
+                    </a:xfrm>
+                    <a:prstGeom prst="rect">
+                      <a:avLst/>
+                    </a:prstGeom>
+                  </pic:spPr>
+                </pic:pic>
+              </a:graphicData>
+            </a:graphic>
+          </wp:inline>
+        </w:drawing>
+      </w:r>
+    </w:p>
+    <w:p/>
+    <w:p/>
+    <w:p/>
+    <w:p/>
+    <w:p/>
+    <w:p/>
+    <w:p/>
+    <w:p>
+      <w:r>
+        <w:rPr>
+          <w:noProof/>
+        </w:rPr>
+        <w:drawing>
+          <wp:inline distT="0" distB="0" distL="0" distR="0">
+            <wp:extent cx="6858000" cy="4382135"/>
+            <wp:effectExtent l="0" t="0" r="0" b="0"/>
+            <wp:docPr id="10" name="Picture 10" descr="https://upload.wikimedia.org/wikipedia/commons/thumb/9/94/2nd_Order_Damping_Ratios.svg/720px-2nd_Order_Damping_Ratios.svg.png"/>
+            <wp:cNvGraphicFramePr>
+              <a:graphicFrameLocks xmlns:a="http://schemas.openxmlformats.org/drawingml/2006/main" noChangeAspect="1"/>
+            </wp:cNvGraphicFramePr>
+            <a:graphic xmlns:a="http://schemas.openxmlformats.org/drawingml/2006/main">
+              <a:graphicData uri="http://schemas.openxmlformats.org/drawingml/2006/picture">
+                <pic:pic xmlns:pic="http://schemas.openxmlformats.org/drawingml/2006/picture">
+                  <pic:nvPicPr>
+                    <pic:cNvPr id="0" name="Picture 3" descr="https://upload.wikimedia.org/wikipedia/commons/thumb/9/94/2nd_Order_Damping_Ratios.svg/720px-2nd_Order_Damping_Ratios.svg.png"/>
+                    <pic:cNvPicPr>
+                      <a:picLocks noChangeAspect="1" noChangeArrowheads="1"/>
+                    </pic:cNvPicPr>
+                  </pic:nvPicPr>
+                  <pic:blipFill>
+                    <a:blip r:embed="rId12">
+                      <a:extLst>
+                        <a:ext uri="{28A0092B-C50C-407E-A947-70E740481C1C}">
+                          <a14:useLocalDpi xmlns:a14="http://schemas.microsoft.com/office/drawing/2010/main" val="0"/>
+                        </a:ext>
+                      </a:extLst>
+                    </a:blip>
+                    <a:srcRect/>
+                    <a:stretch>
+                      <a:fillRect/>
+                    </a:stretch>
+                  </pic:blipFill>
+                  <pic:spPr bwMode="auto">
+                    <a:xfrm>
+                      <a:off x="0" y="0"/>
+                      <a:ext cx="6858000" cy="4382135"/>
+                    </a:xfrm>
+                    <a:prstGeom prst="rect">
+                      <a:avLst/>
+                    </a:prstGeom>
+                    <a:noFill/>
+                    <a:ln>
+                      <a:noFill/>
+                    </a:ln>
+                  </pic:spPr>
+                </pic:pic>
+              </a:graphicData>
+            </a:graphic>
+          </wp:inline>
+        </w:drawing>
+      </w:r>
+    </w:p>
+    <w:p/>
+    <w:p>
+      <w:r>
+        <w:t>In engineering, the damping ratio is a dimensionless measure describing how oscillations in a system decay after a disturbance. Many systems exhibit oscillatory behavior when they are disturbed from their</w:t>
+      </w:r>
+      <w:r>
+        <w:t xml:space="preserve"> position of static equilibrium</w:t>
+      </w:r>
+    </w:p>
+    <w:p>
+      <w:r>
+        <w:t>The damping ratio is a system parameter, denoted by ζ (zeta, z), that can vary from undamped (z=0), underdamped (z&lt;1) through critically damped (z=1) to overdamped (z&gt;1).</w:t>
+      </w:r>
+    </w:p>
+    <w:p>
+      <w:r>
+        <w:t>Damping is caused by the resistance in the circuit. It determines whether or not the circuit will resonate naturally (that is, without a driving source). Circuits which will resonate in this way are described as underdamped and those that will not are overdamped.</w:t>
+      </w:r>
+    </w:p>
     <w:p/>
     <w:p>
       <w:bookmarkStart w:id="0" w:name="_GoBack"/>
@@ -7115,7 +7448,7 @@
 </file>
 
 <file path=word/styles.xml><?xml version="1.0" encoding="utf-8"?>
-<w:styles xmlns:mc="http://schemas.openxmlformats.org/markup-compatibility/2006" xmlns:r="http://schemas.openxmlformats.org/officeDocument/2006/relationships" xmlns:w="http://schemas.openxmlformats.org/wordprocessingml/2006/main" xmlns:w14="http://schemas.microsoft.com/office/word/2010/wordml" xmlns:w15="http://schemas.microsoft.com/office/word/2012/wordml" xmlns:w16cid="http://schemas.microsoft.com/office/word/2016/wordml/cid" xmlns:w16se="http://schemas.microsoft.com/office/word/2015/wordml/symex" mc:Ignorable="w14 w15 w16se w16cid">
+<w:styles xmlns:mc="http://schemas.openxmlformats.org/markup-compatibility/2006" xmlns:r="http://schemas.openxmlformats.org/officeDocument/2006/relationships" xmlns:w="http://schemas.openxmlformats.org/wordprocessingml/2006/main" xmlns:w14="http://schemas.microsoft.com/office/word/2010/wordml" xmlns:w15="http://schemas.microsoft.com/office/word/2012/wordml" xmlns:w16se="http://schemas.microsoft.com/office/word/2015/wordml/symex" mc:Ignorable="w14 w15 w16se">
   <w:docDefaults>
     <w:rPrDefault>
       <w:rPr>
@@ -7131,7 +7464,7 @@
       </w:pPr>
     </w:pPrDefault>
   </w:docDefaults>
-  <w:latentStyles w:defLockedState="0" w:defUIPriority="99" w:defSemiHidden="0" w:defUnhideWhenUsed="0" w:defQFormat="0" w:count="375">
+  <w:latentStyles w:defLockedState="0" w:defUIPriority="99" w:defSemiHidden="0" w:defUnhideWhenUsed="0" w:defQFormat="0" w:count="374">
     <w:lsdException w:name="Normal" w:uiPriority="0" w:qFormat="1"/>
     <w:lsdException w:name="heading 1" w:uiPriority="9" w:qFormat="1"/>
     <w:lsdException w:name="heading 2" w:semiHidden="1" w:uiPriority="9" w:unhideWhenUsed="1" w:qFormat="1"/>
@@ -7506,7 +7839,6 @@
     <w:lsdException w:name="Mention" w:semiHidden="1" w:unhideWhenUsed="1"/>
     <w:lsdException w:name="Smart Hyperlink" w:semiHidden="1" w:unhideWhenUsed="1"/>
     <w:lsdException w:name="Hashtag" w:semiHidden="1" w:unhideWhenUsed="1"/>
-    <w:lsdException w:name="Unresolved Mention" w:semiHidden="1" w:unhideWhenUsed="1"/>
   </w:latentStyles>
   <w:style w:type="paragraph" w:default="1" w:styleId="Normal">
     <w:name w:val="Normal"/>

</xml_diff>